<commit_message>
Update Documentation and Cover Page
</commit_message>
<xml_diff>
--- a/Cover Page.docx
+++ b/Cover Page.docx
@@ -1,6 +1,6 @@
 
 <file path=word/document.xml><?xml version="1.0" encoding="utf-8"?>
-<w:document xmlns:a="http://schemas.openxmlformats.org/drawingml/2006/main" xmlns:aink="http://schemas.microsoft.com/office/drawing/2016/ink" xmlns:am3d="http://schemas.microsoft.com/office/drawing/2017/model3d" xmlns:c="http://schemas.openxmlformats.org/drawingml/2006/chart" xmlns:cx="http://schemas.microsoft.com/office/drawing/2014/chartex" xmlns:cx1="http://schemas.microsoft.com/office/drawing/2015/9/8/chartex" xmlns:cx2="http://schemas.microsoft.com/office/drawing/2015/10/21/chartex" xmlns:cx3="http://schemas.microsoft.com/office/drawing/2016/5/9/chartex" xmlns:cx4="http://schemas.microsoft.com/office/drawing/2016/5/10/chartex" xmlns:cx5="http://schemas.microsoft.com/office/drawing/2016/5/11/chartex" xmlns:cx6="http://schemas.microsoft.com/office/drawing/2016/5/12/chartex" xmlns:cx7="http://schemas.microsoft.com/office/drawing/2016/5/13/chartex" xmlns:cx8="http://schemas.microsoft.com/office/drawing/2016/5/14/chartex" xmlns:dgm="http://schemas.openxmlformats.org/drawingml/2006/diagram" xmlns:lc="http://schemas.openxmlformats.org/drawingml/2006/lockedCanvas" xmlns:m="http://schemas.openxmlformats.org/officeDocument/2006/math" xmlns:mc="http://schemas.openxmlformats.org/markup-compatibility/2006" xmlns:mo="http://schemas.microsoft.com/office/mac/office/2008/main" xmlns:mv="urn:schemas-microsoft-com:mac:vml" xmlns:o="urn:schemas-microsoft-com:office:office" xmlns:pic="http://schemas.openxmlformats.org/drawingml/2006/picture" xmlns:r="http://schemas.openxmlformats.org/officeDocument/2006/relationships" xmlns:v="urn:schemas-microsoft-com:vml" xmlns:w="http://schemas.openxmlformats.org/wordprocessingml/2006/main" xmlns:w10="urn:schemas-microsoft-com:office:word" xmlns:w14="http://schemas.microsoft.com/office/word/2010/wordml" xmlns:w15="http://schemas.microsoft.com/office/word/2012/wordml" xmlns:w16="http://schemas.microsoft.com/office/word/2018/wordml" xmlns:w16cex="http://schemas.microsoft.com/office/word/2018/wordml/cex" xmlns:w16cid="http://schemas.microsoft.com/office/word/2016/wordml/cid" xmlns:w16se="http://schemas.microsoft.com/office/word/2015/wordml/symex" xmlns:wne="http://schemas.microsoft.com/office/word/2006/wordml" xmlns:wp="http://schemas.openxmlformats.org/drawingml/2006/wordprocessingDrawing" xmlns:wp14="http://schemas.microsoft.com/office/word/2010/wordprocessingDrawing" xmlns:wpc="http://schemas.microsoft.com/office/word/2010/wordprocessingCanvas" xmlns:wpg="http://schemas.microsoft.com/office/word/2010/wordprocessingGroup" xmlns:wpi="http://schemas.microsoft.com/office/word/2010/wordprocessingInk" xmlns:wps="http://schemas.microsoft.com/office/word/2010/wordprocessingShape" mc:Ignorable="w14 w15 w16se w16cid w16 w16cex wp14">
+<w:document xmlns:wpc="http://schemas.microsoft.com/office/word/2010/wordprocessingCanvas" xmlns:cx="http://schemas.microsoft.com/office/drawing/2014/chartex" xmlns:cx1="http://schemas.microsoft.com/office/drawing/2015/9/8/chartex" xmlns:cx2="http://schemas.microsoft.com/office/drawing/2015/10/21/chartex" xmlns:cx3="http://schemas.microsoft.com/office/drawing/2016/5/9/chartex" xmlns:cx4="http://schemas.microsoft.com/office/drawing/2016/5/10/chartex" xmlns:cx5="http://schemas.microsoft.com/office/drawing/2016/5/11/chartex" xmlns:cx6="http://schemas.microsoft.com/office/drawing/2016/5/12/chartex" xmlns:cx7="http://schemas.microsoft.com/office/drawing/2016/5/13/chartex" xmlns:cx8="http://schemas.microsoft.com/office/drawing/2016/5/14/chartex" xmlns:mc="http://schemas.openxmlformats.org/markup-compatibility/2006" xmlns:aink="http://schemas.microsoft.com/office/drawing/2016/ink" xmlns:am3d="http://schemas.microsoft.com/office/drawing/2017/model3d" xmlns:o="urn:schemas-microsoft-com:office:office" xmlns:r="http://schemas.openxmlformats.org/officeDocument/2006/relationships" xmlns:m="http://schemas.openxmlformats.org/officeDocument/2006/math" xmlns:v="urn:schemas-microsoft-com:vml" xmlns:wp14="http://schemas.microsoft.com/office/word/2010/wordprocessingDrawing" xmlns:wp="http://schemas.openxmlformats.org/drawingml/2006/wordprocessingDrawing" xmlns:w10="urn:schemas-microsoft-com:office:word" xmlns:w="http://schemas.openxmlformats.org/wordprocessingml/2006/main" xmlns:w14="http://schemas.microsoft.com/office/word/2010/wordml" xmlns:w15="http://schemas.microsoft.com/office/word/2012/wordml" xmlns:w16cex="http://schemas.microsoft.com/office/word/2018/wordml/cex" xmlns:w16cid="http://schemas.microsoft.com/office/word/2016/wordml/cid" xmlns:w16="http://schemas.microsoft.com/office/word/2018/wordml" xmlns:w16se="http://schemas.microsoft.com/office/word/2015/wordml/symex" xmlns:wpg="http://schemas.microsoft.com/office/word/2010/wordprocessingGroup" xmlns:wpi="http://schemas.microsoft.com/office/word/2010/wordprocessingInk" xmlns:wne="http://schemas.microsoft.com/office/word/2006/wordml" xmlns:wps="http://schemas.microsoft.com/office/word/2010/wordprocessingShape" mc:Ignorable="w14 w15 w16se w16cid w16 w16cex wp14">
   <w:body>
     <w:p>
       <w:r>
@@ -47,8 +47,8 @@
       <w:pPr>
         <w:rPr>
           <w:b/>
+          <w:sz w:val="24"/>
           <w:u w:val="single"/>
-          <w:sz w:val="24"/>
         </w:rPr>
       </w:pPr>
       <w:r>
@@ -101,37 +101,37 @@
       <w:pPr>
         <w:ind w:firstLine="720"/>
         <w:rPr>
+          <w:sz w:val="24"/>
           <w:lang w:eastAsia="ko-KR"/>
-          <w:sz w:val="24"/>
-        </w:rPr>
-      </w:pPr>
-      <w:r>
-        <w:rPr>
+        </w:rPr>
+      </w:pPr>
+      <w:r>
+        <w:rPr>
+          <w:sz w:val="24"/>
           <w:lang w:eastAsia="ko-KR"/>
-          <w:sz w:val="24"/>
         </w:rPr>
         <w:t>2</w:t>
       </w:r>
       <w:r>
         <w:rPr>
+          <w:sz w:val="24"/>
           <w:lang w:eastAsia="ko-KR"/>
-          <w:sz w:val="24"/>
         </w:rPr>
         <w:t xml:space="preserve">. </w:t>
       </w:r>
       <w:proofErr w:type="spellStart"/>
       <w:r>
         <w:rPr>
+          <w:sz w:val="24"/>
           <w:lang w:eastAsia="ko-KR"/>
-          <w:sz w:val="24"/>
         </w:rPr>
         <w:t>Vien</w:t>
       </w:r>
       <w:proofErr w:type="spellEnd"/>
       <w:r>
         <w:rPr>
+          <w:sz w:val="24"/>
           <w:lang w:eastAsia="ko-KR"/>
-          <w:sz w:val="24"/>
         </w:rPr>
         <w:t xml:space="preserve"> Huynh</w:t>
       </w:r>
@@ -140,14 +140,14 @@
       <w:pPr>
         <w:ind w:firstLine="720"/>
         <w:rPr>
+          <w:sz w:val="24"/>
           <w:lang w:eastAsia="ko-KR"/>
-          <w:sz w:val="24"/>
-        </w:rPr>
-      </w:pPr>
-      <w:r>
-        <w:rPr>
+        </w:rPr>
+      </w:pPr>
+      <w:r>
+        <w:rPr>
+          <w:sz w:val="24"/>
           <w:lang w:eastAsia="ko-KR"/>
-          <w:sz w:val="24"/>
         </w:rPr>
         <w:t>3. Cristian Rodriguez</w:t>
       </w:r>
@@ -227,7 +227,13 @@
           <w:sz w:val="24"/>
         </w:rPr>
         <w:tab/>
-        <w:t>12</w:t>
+        <w:t>1</w:t>
+      </w:r>
+      <w:r>
+        <w:rPr>
+          <w:sz w:val="24"/>
+        </w:rPr>
+        <w:t>1</w:t>
       </w:r>
       <w:r>
         <w:rPr>
@@ -271,7 +277,13 @@
         <w:rPr>
           <w:sz w:val="24"/>
         </w:rPr>
-        <w:t>Submission</w:t>
+        <w:t>Submissio</w:t>
+      </w:r>
+      <w:r>
+        <w:rPr>
+          <w:sz w:val="24"/>
+        </w:rPr>
+        <w:t>n</w:t>
       </w:r>
       <w:r>
         <w:rPr>
@@ -290,7 +302,18 @@
           <w:sz w:val="24"/>
         </w:rPr>
         <w:tab/>
-        <w:t>__</w:t>
+      </w:r>
+      <w:r>
+        <w:rPr>
+          <w:sz w:val="24"/>
+        </w:rPr>
+        <w:t>1</w:t>
+      </w:r>
+      <w:r>
+        <w:rPr>
+          <w:sz w:val="24"/>
+        </w:rPr>
+        <w:t>1</w:t>
       </w:r>
       <w:r>
         <w:rPr>
@@ -354,13 +377,7 @@
         <w:rPr>
           <w:sz w:val="24"/>
         </w:rPr>
-        <w:t>CompilerAssignment 3</w:t>
-      </w:r>
-      <w:r>
-        <w:rPr>
-          <w:sz w:val="24"/>
-        </w:rPr>
-        <w:t>.exe</w:t>
+        <w:t>CompilerAssignment 3.exe</w:t>
       </w:r>
     </w:p>
     <w:p>
@@ -503,6 +520,12 @@
         <w:rPr>
           <w:sz w:val="24"/>
         </w:rPr>
+        <w:tab/>
+      </w:r>
+      <w:r>
+        <w:rPr>
+          <w:sz w:val="24"/>
+        </w:rPr>
         <w:t>Output1</w:t>
       </w:r>
       <w:r>
@@ -588,6 +611,12 @@
         <w:rPr>
           <w:sz w:val="24"/>
         </w:rPr>
+        <w:tab/>
+      </w:r>
+      <w:r>
+        <w:rPr>
+          <w:sz w:val="24"/>
+        </w:rPr>
         <w:t>Output2</w:t>
       </w:r>
       <w:r>
@@ -656,6 +685,12 @@
           <w:sz w:val="24"/>
         </w:rPr>
         <w:t>.txt</w:t>
+      </w:r>
+      <w:r>
+        <w:rPr>
+          <w:sz w:val="24"/>
+        </w:rPr>
+        <w:tab/>
       </w:r>
       <w:r>
         <w:rPr>
@@ -824,9 +859,9 @@
               </wp:anchor>
             </w:drawing>
           </mc:Choice>
-          <mc:Fallback>
+          <mc:Fallback xmlns:pic="http://schemas.openxmlformats.org/drawingml/2006/picture" xmlns:mv="urn:schemas-microsoft-com:mac:vml" xmlns:mo="http://schemas.microsoft.com/office/mac/office/2008/main" xmlns:lc="http://schemas.openxmlformats.org/drawingml/2006/lockedCanvas" xmlns:dgm="http://schemas.openxmlformats.org/drawingml/2006/diagram" xmlns:c="http://schemas.openxmlformats.org/drawingml/2006/chart" xmlns:a="http://schemas.openxmlformats.org/drawingml/2006/main">
             <w:pict>
-              <v:line w14:anchorId="1B11ABDE" id="Line 2" o:spid="_x0000_s1026" style="position:absolute;z-index:251657728;visibility:visible;mso-wrap-style:square;mso-width-percent:0;mso-height-percent:0;mso-wrap-distance-left:9pt;mso-wrap-distance-top:0;mso-wrap-distance-right:9pt;mso-wrap-distance-bottom:0;mso-position-horizontal:absolute;mso-position-horizontal-relative:text;mso-position-vertical:absolute;mso-position-vertical-relative:text;mso-width-percent:0;mso-height-percent:0;mso-width-relative:page;mso-height-relative:page" from="-4.95pt,10.15pt" to="445.05pt,10.15pt" o:gfxdata="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">
+              <v:line w14:anchorId="1B11ABDE" id="Line 2" o:spid="_x0000_s1026" style="position:absolute;z-index:251657728;visibility:visible;mso-wrap-style:square;mso-width-percent:0;mso-height-percent:0;mso-wrap-distance-left:9pt;mso-wrap-distance-top:0;mso-wrap-distance-right:9pt;mso-wrap-distance-bottom:0;mso-position-horizontal:absolute;mso-position-horizontal-relative:text;mso-position-vertical:absolute;mso-position-vertical-relative:text;mso-width-percent:0;mso-height-percent:0;mso-width-relative:page;mso-height-relative:page" from="-4.95pt,10.15pt" to="445.05pt,10.15pt" o:gfxdata="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">
                 <o:lock v:ext="edit" shapetype="f"/>
               </v:line>
             </w:pict>
@@ -844,15 +879,15 @@
       <w:pPr>
         <w:rPr>
           <w:b/>
+          <w:sz w:val="24"/>
           <w:u w:val="single"/>
-          <w:sz w:val="24"/>
         </w:rPr>
       </w:pPr>
       <w:r>
         <w:rPr>
           <w:b/>
+          <w:sz w:val="24"/>
           <w:u w:val="single"/>
-          <w:sz w:val="24"/>
         </w:rPr>
         <w:t>To be filled out by the Instructor:</w:t>
       </w:r>
@@ -914,7 +949,7 @@
     </w:p>
     <w:sectPr>
       <w:pgSz w:w="12240" w:h="15840"/>
-      <w:pgMar w:left="1800" w:right="1800" w:top="1440" w:bottom="1440" w:header="720" w:footer="720" w:gutter="0"/>
+      <w:pgMar w:top="1440" w:right="1800" w:bottom="1440" w:left="1800" w:header="720" w:footer="720" w:gutter="0"/>
       <w:cols w:space="720"/>
     </w:sectPr>
   </w:body>
@@ -922,212 +957,204 @@
 </file>
 
 <file path=word/numbering.xml><?xml version="1.0" encoding="utf-8"?>
-<w:numbering xmlns:wpc="http://schemas.microsoft.com/office/word/2010/wordprocessingCanvas" xmlns:mo="http://schemas.microsoft.com/office/mac/office/2008/main" xmlns:mc="http://schemas.openxmlformats.org/markup-compatibility/2006" xmlns:mv="urn:schemas-microsoft-com:mac:vml" xmlns:o="urn:schemas-microsoft-com:office:office" xmlns:r="http://schemas.openxmlformats.org/officeDocument/2006/relationships" xmlns:m="http://schemas.openxmlformats.org/officeDocument/2006/math" xmlns:v="urn:schemas-microsoft-com:vml" xmlns:wp14="http://schemas.microsoft.com/office/word/2010/wordprocessingDrawing" xmlns:wp="http://schemas.openxmlformats.org/drawingml/2006/wordprocessingDrawing" xmlns:w="http://schemas.openxmlformats.org/wordprocessingml/2006/main" xmlns:w10="urn:schemas-microsoft-com:office:word" xmlns:w14="http://schemas.microsoft.com/office/word/2010/wordml" xmlns:wpg="http://schemas.microsoft.com/office/word/2010/wordprocessingGroup" xmlns:wpi="http://schemas.microsoft.com/office/word/2010/wordprocessingInk" xmlns:wne="http://schemas.microsoft.com/office/word/2006/wordml" xmlns:wps="http://schemas.microsoft.com/office/word/2010/wordprocessingShape" mc:Ignorable="w14 wp14">
-  <w:abstractNum w:abstractNumId="10121982">
+<w:numbering xmlns:wpc="http://schemas.microsoft.com/office/word/2010/wordprocessingCanvas" xmlns:cx="http://schemas.microsoft.com/office/drawing/2014/chartex" xmlns:cx1="http://schemas.microsoft.com/office/drawing/2015/9/8/chartex" xmlns:cx2="http://schemas.microsoft.com/office/drawing/2015/10/21/chartex" xmlns:cx3="http://schemas.microsoft.com/office/drawing/2016/5/9/chartex" xmlns:cx4="http://schemas.microsoft.com/office/drawing/2016/5/10/chartex" xmlns:cx5="http://schemas.microsoft.com/office/drawing/2016/5/11/chartex" xmlns:cx6="http://schemas.microsoft.com/office/drawing/2016/5/12/chartex" xmlns:cx7="http://schemas.microsoft.com/office/drawing/2016/5/13/chartex" xmlns:cx8="http://schemas.microsoft.com/office/drawing/2016/5/14/chartex" xmlns:mc="http://schemas.openxmlformats.org/markup-compatibility/2006" xmlns:aink="http://schemas.microsoft.com/office/drawing/2016/ink" xmlns:am3d="http://schemas.microsoft.com/office/drawing/2017/model3d" xmlns:o="urn:schemas-microsoft-com:office:office" xmlns:r="http://schemas.openxmlformats.org/officeDocument/2006/relationships" xmlns:m="http://schemas.openxmlformats.org/officeDocument/2006/math" xmlns:v="urn:schemas-microsoft-com:vml" xmlns:wp14="http://schemas.microsoft.com/office/word/2010/wordprocessingDrawing" xmlns:wp="http://schemas.openxmlformats.org/drawingml/2006/wordprocessingDrawing" xmlns:w10="urn:schemas-microsoft-com:office:word" xmlns:w="http://schemas.openxmlformats.org/wordprocessingml/2006/main" xmlns:w14="http://schemas.microsoft.com/office/word/2010/wordml" xmlns:w15="http://schemas.microsoft.com/office/word/2012/wordml" xmlns:w16cex="http://schemas.microsoft.com/office/word/2018/wordml/cex" xmlns:w16cid="http://schemas.microsoft.com/office/word/2016/wordml/cid" xmlns:w16="http://schemas.microsoft.com/office/word/2018/wordml" xmlns:w16se="http://schemas.microsoft.com/office/word/2015/wordml/symex" xmlns:wpg="http://schemas.microsoft.com/office/word/2010/wordprocessingGroup" xmlns:wpi="http://schemas.microsoft.com/office/word/2010/wordprocessingInk" xmlns:wne="http://schemas.microsoft.com/office/word/2006/wordml" xmlns:wps="http://schemas.microsoft.com/office/word/2010/wordprocessingShape" mc:Ignorable="w14 w15 w16se w16cid w16 w16cex wp14">
+  <w:abstractNum w:abstractNumId="0" w15:restartNumberingAfterBreak="0">
+    <w:nsid w:val="037A066F"/>
     <w:multiLevelType w:val="hybridMultilevel"/>
-    <w:lvl w:ilvl="0">
+    <w:tmpl w:val="DD06C31C"/>
+    <w:lvl w:ilvl="0" w:tplc="A14C8FD6">
       <w:numFmt w:val="bullet"/>
       <w:lvlText w:val=""/>
-      <w:start w:val="0"/>
+      <w:lvlJc w:val="left"/>
+      <w:pPr>
+        <w:ind w:left="720" w:hanging="360"/>
+      </w:pPr>
       <w:rPr>
         <w:rFonts w:ascii="Symbol" w:hAnsi="Symbol"/>
       </w:rPr>
-      <w:pPr>
-        <w:ind w:left="720"/>
-        <w:ind w:hanging="360"/>
-      </w:pPr>
     </w:lvl>
-    <w:lvl w:ilvl="1">
+    <w:lvl w:ilvl="1" w:tplc="A078CDFE">
       <w:numFmt w:val="bullet"/>
       <w:lvlText w:val="o"/>
-      <w:start w:val="0"/>
+      <w:lvlJc w:val="left"/>
+      <w:pPr>
+        <w:ind w:left="1440" w:hanging="1080"/>
+      </w:pPr>
       <w:rPr>
         <w:rFonts w:ascii="Courier New" w:hAnsi="Courier New"/>
       </w:rPr>
-      <w:pPr>
-        <w:ind w:left="1440"/>
-        <w:ind w:hanging="1080"/>
-      </w:pPr>
     </w:lvl>
-    <w:lvl w:ilvl="2">
+    <w:lvl w:ilvl="2" w:tplc="249CDAB8">
       <w:numFmt w:val="bullet"/>
       <w:lvlText w:val=""/>
-      <w:start w:val="0"/>
-      <w:rPr/>
-      <w:pPr>
-        <w:ind w:left="2160"/>
-        <w:ind w:hanging="1800"/>
+      <w:lvlJc w:val="left"/>
+      <w:pPr>
+        <w:ind w:left="2160" w:hanging="1800"/>
       </w:pPr>
     </w:lvl>
-    <w:lvl w:ilvl="3">
+    <w:lvl w:ilvl="3" w:tplc="4E5469DE">
       <w:numFmt w:val="bullet"/>
       <w:lvlText w:val=""/>
-      <w:start w:val="0"/>
+      <w:lvlJc w:val="left"/>
+      <w:pPr>
+        <w:ind w:left="2880" w:hanging="2520"/>
+      </w:pPr>
       <w:rPr>
         <w:rFonts w:ascii="Symbol" w:hAnsi="Symbol"/>
       </w:rPr>
-      <w:pPr>
-        <w:ind w:left="2880"/>
-        <w:ind w:hanging="2520"/>
-      </w:pPr>
     </w:lvl>
-    <w:lvl w:ilvl="4">
+    <w:lvl w:ilvl="4" w:tplc="FCBEBD0C">
       <w:numFmt w:val="bullet"/>
       <w:lvlText w:val="o"/>
-      <w:start w:val="0"/>
+      <w:lvlJc w:val="left"/>
+      <w:pPr>
+        <w:ind w:left="3600" w:hanging="3240"/>
+      </w:pPr>
       <w:rPr>
         <w:rFonts w:ascii="Courier New" w:hAnsi="Courier New"/>
       </w:rPr>
-      <w:pPr>
-        <w:ind w:left="3600"/>
-        <w:ind w:hanging="3240"/>
-      </w:pPr>
     </w:lvl>
-    <w:lvl w:ilvl="5">
+    <w:lvl w:ilvl="5" w:tplc="FB7687E8">
       <w:numFmt w:val="bullet"/>
       <w:lvlText w:val=""/>
-      <w:start w:val="0"/>
-      <w:rPr/>
-      <w:pPr>
-        <w:ind w:left="4320"/>
-        <w:ind w:hanging="3960"/>
+      <w:lvlJc w:val="left"/>
+      <w:pPr>
+        <w:ind w:left="4320" w:hanging="3960"/>
       </w:pPr>
     </w:lvl>
-    <w:lvl w:ilvl="6">
+    <w:lvl w:ilvl="6" w:tplc="6A1639FE">
       <w:numFmt w:val="bullet"/>
       <w:lvlText w:val=""/>
-      <w:start w:val="0"/>
+      <w:lvlJc w:val="left"/>
+      <w:pPr>
+        <w:ind w:left="5040" w:hanging="4680"/>
+      </w:pPr>
       <w:rPr>
         <w:rFonts w:ascii="Symbol" w:hAnsi="Symbol"/>
       </w:rPr>
-      <w:pPr>
-        <w:ind w:left="5040"/>
-        <w:ind w:hanging="4680"/>
-      </w:pPr>
     </w:lvl>
-    <w:lvl w:ilvl="7">
+    <w:lvl w:ilvl="7" w:tplc="13FAE3E8">
       <w:numFmt w:val="bullet"/>
       <w:lvlText w:val="o"/>
-      <w:start w:val="0"/>
+      <w:lvlJc w:val="left"/>
+      <w:pPr>
+        <w:ind w:left="5760" w:hanging="5400"/>
+      </w:pPr>
       <w:rPr>
         <w:rFonts w:ascii="Courier New" w:hAnsi="Courier New"/>
       </w:rPr>
-      <w:pPr>
-        <w:ind w:left="5760"/>
-        <w:ind w:hanging="5400"/>
-      </w:pPr>
     </w:lvl>
-    <w:lvl w:ilvl="8">
+    <w:lvl w:ilvl="8" w:tplc="DD1AF084">
       <w:numFmt w:val="bullet"/>
       <w:lvlText w:val=""/>
-      <w:start w:val="0"/>
-      <w:rPr/>
-      <w:pPr>
-        <w:ind w:left="6480"/>
-        <w:ind w:hanging="6120"/>
+      <w:lvlJc w:val="left"/>
+      <w:pPr>
+        <w:ind w:left="6480" w:hanging="6120"/>
       </w:pPr>
     </w:lvl>
   </w:abstractNum>
-  <w:abstractNum w:abstractNumId="10121983">
+  <w:abstractNum w:abstractNumId="1" w15:restartNumberingAfterBreak="0">
+    <w:nsid w:val="3B1F57DC"/>
     <w:multiLevelType w:val="hybridMultilevel"/>
-    <w:lvl w:ilvl="0">
+    <w:tmpl w:val="AFBAED76"/>
+    <w:lvl w:ilvl="0" w:tplc="53A0A78E">
+      <w:start w:val="1"/>
       <w:numFmt w:val="decimal"/>
       <w:lvlText w:val="%1."/>
+      <w:lvlJc w:val="left"/>
+      <w:pPr>
+        <w:ind w:left="720" w:hanging="360"/>
+      </w:pPr>
+    </w:lvl>
+    <w:lvl w:ilvl="1" w:tplc="91A4C89C">
       <w:start w:val="1"/>
-      <w:pPr>
-        <w:ind w:left="720"/>
-        <w:ind w:hanging="360"/>
-      </w:pPr>
-    </w:lvl>
-    <w:lvl w:ilvl="1">
       <w:numFmt w:val="decimal"/>
       <w:lvlText w:val="%2."/>
+      <w:lvlJc w:val="left"/>
+      <w:pPr>
+        <w:ind w:left="1440" w:hanging="1080"/>
+      </w:pPr>
+    </w:lvl>
+    <w:lvl w:ilvl="2" w:tplc="81CCE5D0">
       <w:start w:val="1"/>
-      <w:pPr>
-        <w:ind w:left="1440"/>
-        <w:ind w:hanging="1080"/>
-      </w:pPr>
-    </w:lvl>
-    <w:lvl w:ilvl="2">
       <w:numFmt w:val="decimal"/>
       <w:lvlText w:val="%3."/>
+      <w:lvlJc w:val="left"/>
+      <w:pPr>
+        <w:ind w:left="2160" w:hanging="1980"/>
+      </w:pPr>
+    </w:lvl>
+    <w:lvl w:ilvl="3" w:tplc="16AC185A">
       <w:start w:val="1"/>
-      <w:pPr>
-        <w:ind w:left="2160"/>
-        <w:ind w:hanging="1980"/>
-      </w:pPr>
-    </w:lvl>
-    <w:lvl w:ilvl="3">
       <w:numFmt w:val="decimal"/>
       <w:lvlText w:val="%4."/>
+      <w:lvlJc w:val="left"/>
+      <w:pPr>
+        <w:ind w:left="2880" w:hanging="2520"/>
+      </w:pPr>
+    </w:lvl>
+    <w:lvl w:ilvl="4" w:tplc="8B78172A">
       <w:start w:val="1"/>
-      <w:pPr>
-        <w:ind w:left="2880"/>
-        <w:ind w:hanging="2520"/>
-      </w:pPr>
-    </w:lvl>
-    <w:lvl w:ilvl="4">
       <w:numFmt w:val="decimal"/>
       <w:lvlText w:val="%5."/>
+      <w:lvlJc w:val="left"/>
+      <w:pPr>
+        <w:ind w:left="3600" w:hanging="3240"/>
+      </w:pPr>
+    </w:lvl>
+    <w:lvl w:ilvl="5" w:tplc="F4EEDD34">
       <w:start w:val="1"/>
-      <w:pPr>
-        <w:ind w:left="3600"/>
-        <w:ind w:hanging="3240"/>
-      </w:pPr>
-    </w:lvl>
-    <w:lvl w:ilvl="5">
       <w:numFmt w:val="decimal"/>
       <w:lvlText w:val="%6."/>
+      <w:lvlJc w:val="left"/>
+      <w:pPr>
+        <w:ind w:left="4320" w:hanging="4140"/>
+      </w:pPr>
+    </w:lvl>
+    <w:lvl w:ilvl="6" w:tplc="A900015C">
       <w:start w:val="1"/>
-      <w:pPr>
-        <w:ind w:left="4320"/>
-        <w:ind w:hanging="4140"/>
-      </w:pPr>
-    </w:lvl>
-    <w:lvl w:ilvl="6">
       <w:numFmt w:val="decimal"/>
       <w:lvlText w:val="%7."/>
+      <w:lvlJc w:val="left"/>
+      <w:pPr>
+        <w:ind w:left="5040" w:hanging="4680"/>
+      </w:pPr>
+    </w:lvl>
+    <w:lvl w:ilvl="7" w:tplc="A7FC0D2E">
       <w:start w:val="1"/>
-      <w:pPr>
-        <w:ind w:left="5040"/>
-        <w:ind w:hanging="4680"/>
-      </w:pPr>
-    </w:lvl>
-    <w:lvl w:ilvl="7">
       <w:numFmt w:val="decimal"/>
       <w:lvlText w:val="%8."/>
+      <w:lvlJc w:val="left"/>
+      <w:pPr>
+        <w:ind w:left="5760" w:hanging="5400"/>
+      </w:pPr>
+    </w:lvl>
+    <w:lvl w:ilvl="8" w:tplc="F9FAA6C4">
       <w:start w:val="1"/>
-      <w:pPr>
-        <w:ind w:left="5760"/>
-        <w:ind w:hanging="5400"/>
-      </w:pPr>
-    </w:lvl>
-    <w:lvl w:ilvl="8">
       <w:numFmt w:val="decimal"/>
       <w:lvlText w:val="%9."/>
-      <w:start w:val="1"/>
-      <w:pPr>
-        <w:ind w:left="6480"/>
-        <w:ind w:hanging="6300"/>
+      <w:lvlJc w:val="left"/>
+      <w:pPr>
+        <w:ind w:left="6480" w:hanging="6300"/>
       </w:pPr>
     </w:lvl>
   </w:abstractNum>
-  <w:num w:numId="10121982">
-    <w:abstractNumId w:val="10121982"/>
+  <w:num w:numId="1">
+    <w:abstractNumId w:val="0"/>
   </w:num>
-  <w:num w:numId="10121983">
-    <w:abstractNumId w:val="10121983"/>
+  <w:num w:numId="2">
+    <w:abstractNumId w:val="1"/>
   </w:num>
 </w:numbering>
 </file>
 
 <file path=word/styles.xml><?xml version="1.0" encoding="utf-8"?>
-<w:styles xmlns:a="http://schemas.openxmlformats.org/drawingml/2006/main" xmlns:c="http://schemas.openxmlformats.org/drawingml/2006/chart" xmlns:dgm="http://schemas.openxmlformats.org/drawingml/2006/diagram" xmlns:lc="http://schemas.openxmlformats.org/drawingml/2006/lockedCanvas" xmlns:m="http://schemas.openxmlformats.org/officeDocument/2006/math" xmlns:mc="http://schemas.openxmlformats.org/markup-compatibility/2006" xmlns:mo="http://schemas.microsoft.com/office/mac/office/2008/main" xmlns:mv="urn:schemas-microsoft-com:mac:vml" xmlns:o="urn:schemas-microsoft-com:office:office" xmlns:pic="http://schemas.openxmlformats.org/drawingml/2006/picture" xmlns:r="http://schemas.openxmlformats.org/officeDocument/2006/relationships" xmlns:v="urn:schemas-microsoft-com:vml" xmlns:w="http://schemas.openxmlformats.org/wordprocessingml/2006/main" xmlns:w10="urn:schemas-microsoft-com:office:word" xmlns:w14="http://schemas.microsoft.com/office/word/2010/wordml" xmlns:w15="http://schemas.microsoft.com/office/word/2012/wordml" xmlns:w16="http://schemas.microsoft.com/office/word/2018/wordml" xmlns:w16cex="http://schemas.microsoft.com/office/word/2018/wordml/cex" xmlns:w16cid="http://schemas.microsoft.com/office/word/2016/wordml/cid" xmlns:w16se="http://schemas.microsoft.com/office/word/2015/wordml/symex" xmlns:wne="http://schemas.microsoft.com/office/word/2006/wordml" xmlns:wp="http://schemas.openxmlformats.org/drawingml/2006/wordprocessingDrawing" xmlns:wp14="http://schemas.microsoft.com/office/word/2010/wordprocessingDrawing" xmlns:wpc="http://schemas.microsoft.com/office/word/2010/wordprocessingCanvas" xmlns:wpg="http://schemas.microsoft.com/office/word/2010/wordprocessingGroup" xmlns:wpi="http://schemas.microsoft.com/office/word/2010/wordprocessingInk" xmlns:wps="http://schemas.microsoft.com/office/word/2010/wordprocessingShape" mc:Ignorable="w14 w15 w16se w16cid w16 w16cex wp14">
+<w:styles xmlns:mc="http://schemas.openxmlformats.org/markup-compatibility/2006" xmlns:r="http://schemas.openxmlformats.org/officeDocument/2006/relationships" xmlns:w="http://schemas.openxmlformats.org/wordprocessingml/2006/main" xmlns:w14="http://schemas.microsoft.com/office/word/2010/wordml" xmlns:w15="http://schemas.microsoft.com/office/word/2012/wordml" xmlns:w16cex="http://schemas.microsoft.com/office/word/2018/wordml/cex" xmlns:w16cid="http://schemas.microsoft.com/office/word/2016/wordml/cid" xmlns:w16="http://schemas.microsoft.com/office/word/2018/wordml" xmlns:w16se="http://schemas.microsoft.com/office/word/2015/wordml/symex" mc:Ignorable="w14 w15 w16se w16cid w16 w16cex">
   <w:docDefaults>
     <w:rPrDefault>
       <w:rPr>
+        <w:rFonts w:ascii="Times New Roman" w:eastAsia="Batang" w:hAnsi="Times New Roman" w:cs="Times New Roman"/>
         <w:lang w:val="en-US" w:eastAsia="en-US" w:bidi="ar-SA"/>
-        <w:rFonts w:ascii="Times New Roman" w:cs="Times New Roman" w:eastAsia="Batang" w:hAnsi="Times New Roman"/>
       </w:rPr>
     </w:rPrDefault>
     <w:pPrDefault/>
@@ -1418,10 +1445,10 @@
     <w:qFormat/>
   </w:style>
   <w:style w:type="paragraph" w:styleId="Heading1">
-    <w:name w:val="Heading 1"/>
-    <w:qFormat/>
+    <w:name w:val="heading 1"/>
     <w:basedOn w:val="Normal"/>
     <w:next w:val="Normal"/>
+    <w:qFormat/>
     <w:pPr>
       <w:keepNext/>
       <w:outlineLvl w:val="0"/>
@@ -1438,18 +1465,18 @@
   </w:style>
   <w:style w:type="table" w:default="1" w:styleId="TableNormal">
     <w:name w:val="Normal Table"/>
+    <w:uiPriority w:val="99"/>
+    <w:semiHidden/>
+    <w:unhideWhenUsed/>
     <w:tblPr>
+      <w:tblInd w:w="0" w:type="dxa"/>
       <w:tblCellMar>
         <w:top w:w="0" w:type="dxa"/>
         <w:left w:w="108" w:type="dxa"/>
         <w:bottom w:w="0" w:type="dxa"/>
         <w:right w:w="108" w:type="dxa"/>
       </w:tblCellMar>
-      <w:tblInd w:w="0" w:type="dxa"/>
     </w:tblPr>
-    <w:uiPriority w:val="99"/>
-    <w:semiHidden/>
-    <w:unhideWhenUsed/>
   </w:style>
   <w:style w:type="numbering" w:default="1" w:styleId="NoList">
     <w:name w:val="No List"/>
@@ -1463,20 +1490,20 @@
     <w:link w:val="BalloonTextChar"/>
     <w:rsid w:val="004429F5"/>
     <w:rPr>
-      <w:rFonts w:ascii="Segoe UI" w:cs="Segoe UI" w:hAnsi="Segoe UI"/>
+      <w:rFonts w:ascii="Segoe UI" w:hAnsi="Segoe UI" w:cs="Segoe UI"/>
       <w:sz w:val="18"/>
       <w:szCs w:val="18"/>
     </w:rPr>
   </w:style>
-  <w:style w:type="character" w:styleId="BalloonTextChar">
+  <w:style w:type="character" w:customStyle="1" w:styleId="BalloonTextChar">
     <w:name w:val="Balloon Text Char"/>
     <w:link w:val="BalloonText"/>
     <w:rsid w:val="004429F5"/>
     <w:rPr>
-      <w:lang w:eastAsia="en-US"/>
-      <w:rFonts w:ascii="Segoe UI" w:cs="Segoe UI" w:hAnsi="Segoe UI"/>
+      <w:rFonts w:ascii="Segoe UI" w:hAnsi="Segoe UI" w:cs="Segoe UI"/>
       <w:sz w:val="18"/>
       <w:szCs w:val="18"/>
+      <w:lang w:eastAsia="en-US"/>
     </w:rPr>
   </w:style>
   <w:style w:type="paragraph" w:styleId="Title">

</xml_diff>